<commit_message>
added more AI description
</commit_message>
<xml_diff>
--- a/praca/3_3_Zgloszenie_zmiany_tematu_pracy_dyplomowej_2021a_.docx
+++ b/praca/3_3_Zgloszenie_zmiany_tematu_pracy_dyplomowej_2021a_.docx
@@ -1,6 +1,6 @@
 
 <file path=word/document.xml><?xml version="1.0" encoding="utf-8"?>
-<w:document xmlns:wpc="http://schemas.microsoft.com/office/word/2010/wordprocessingCanvas" xmlns:cx="http://schemas.microsoft.com/office/drawing/2014/chartex" xmlns:cx1="http://schemas.microsoft.com/office/drawing/2015/9/8/chartex" xmlns:mc="http://schemas.openxmlformats.org/markup-compatibility/2006" xmlns:o="urn:schemas-microsoft-com:office:office" xmlns:r="http://schemas.openxmlformats.org/officeDocument/2006/relationships" xmlns:m="http://schemas.openxmlformats.org/officeDocument/2006/math" xmlns:v="urn:schemas-microsoft-com:vml" xmlns:wp14="http://schemas.microsoft.com/office/word/2010/wordprocessingDrawing" xmlns:wp="http://schemas.openxmlformats.org/drawingml/2006/wordprocessingDrawing" xmlns:w10="urn:schemas-microsoft-com:office:word" xmlns:w="http://schemas.openxmlformats.org/wordprocessingml/2006/main" xmlns:w14="http://schemas.microsoft.com/office/word/2010/wordml" xmlns:w15="http://schemas.microsoft.com/office/word/2012/wordml" xmlns:w16se="http://schemas.microsoft.com/office/word/2015/wordml/symex" xmlns:wpg="http://schemas.microsoft.com/office/word/2010/wordprocessingGroup" xmlns:wpi="http://schemas.microsoft.com/office/word/2010/wordprocessingInk" xmlns:wne="http://schemas.microsoft.com/office/word/2006/wordml" xmlns:wps="http://schemas.microsoft.com/office/word/2010/wordprocessingShape" mc:Ignorable="w14 w15 w16se wp14">
+<w:document xmlns:wpc="http://schemas.microsoft.com/office/word/2010/wordprocessingCanvas" xmlns:cx="http://schemas.microsoft.com/office/drawing/2014/chartex" xmlns:cx1="http://schemas.microsoft.com/office/drawing/2015/9/8/chartex" xmlns:cx2="http://schemas.microsoft.com/office/drawing/2015/10/21/chartex" xmlns:cx3="http://schemas.microsoft.com/office/drawing/2016/5/9/chartex" xmlns:cx4="http://schemas.microsoft.com/office/drawing/2016/5/10/chartex" xmlns:cx5="http://schemas.microsoft.com/office/drawing/2016/5/11/chartex" xmlns:cx6="http://schemas.microsoft.com/office/drawing/2016/5/12/chartex" xmlns:cx7="http://schemas.microsoft.com/office/drawing/2016/5/13/chartex" xmlns:cx8="http://schemas.microsoft.com/office/drawing/2016/5/14/chartex" xmlns:mc="http://schemas.openxmlformats.org/markup-compatibility/2006" xmlns:aink="http://schemas.microsoft.com/office/drawing/2016/ink" xmlns:am3d="http://schemas.microsoft.com/office/drawing/2017/model3d" xmlns:o="urn:schemas-microsoft-com:office:office" xmlns:oel="http://schemas.microsoft.com/office/2019/extlst" xmlns:r="http://schemas.openxmlformats.org/officeDocument/2006/relationships" xmlns:m="http://schemas.openxmlformats.org/officeDocument/2006/math" xmlns:v="urn:schemas-microsoft-com:vml" xmlns:wp14="http://schemas.microsoft.com/office/word/2010/wordprocessingDrawing" xmlns:wp="http://schemas.openxmlformats.org/drawingml/2006/wordprocessingDrawing" xmlns:w10="urn:schemas-microsoft-com:office:word" xmlns:w="http://schemas.openxmlformats.org/wordprocessingml/2006/main" xmlns:w14="http://schemas.microsoft.com/office/word/2010/wordml" xmlns:w15="http://schemas.microsoft.com/office/word/2012/wordml" xmlns:w16cex="http://schemas.microsoft.com/office/word/2018/wordml/cex" xmlns:w16cid="http://schemas.microsoft.com/office/word/2016/wordml/cid" xmlns:w16="http://schemas.microsoft.com/office/word/2018/wordml" xmlns:w16sdtdh="http://schemas.microsoft.com/office/word/2020/wordml/sdtdatahash" xmlns:w16se="http://schemas.microsoft.com/office/word/2015/wordml/symex" xmlns:wpg="http://schemas.microsoft.com/office/word/2010/wordprocessingGroup" xmlns:wpi="http://schemas.microsoft.com/office/word/2010/wordprocessingInk" xmlns:wne="http://schemas.microsoft.com/office/word/2006/wordml" xmlns:wps="http://schemas.microsoft.com/office/word/2010/wordprocessingShape" mc:Ignorable="w14 w15 w16se w16cid w16 w16cex w16sdtdh wp14">
   <w:body>
     <w:p>
       <w:pPr>
@@ -109,7 +109,7 @@
           <w:i/>
           <w:color w:val="000000"/>
         </w:rPr>
-        <w:t>inżynierskiej/magisterskiej</w:t>
+        <w:t>inżynierskiej</w:t>
       </w:r>
     </w:p>
     <w:p>
@@ -175,6 +175,8 @@
               <w:jc w:val="center"/>
               <w:rPr>
                 <w:rFonts w:ascii="Verdana" w:hAnsi="Verdana"/>
+                <w:b/>
+                <w:bCs/>
                 <w:color w:val="000000"/>
                 <w:sz w:val="22"/>
                 <w:szCs w:val="22"/>
@@ -183,11 +185,13 @@
             <w:r>
               <w:rPr>
                 <w:rFonts w:ascii="Verdana" w:hAnsi="Verdana"/>
+                <w:b/>
+                <w:bCs/>
                 <w:color w:val="000000"/>
                 <w:sz w:val="22"/>
                 <w:szCs w:val="22"/>
               </w:rPr>
-              <w:t>........................................................</w:t>
+              <w:t>Jan Kostecki</w:t>
             </w:r>
           </w:p>
         </w:tc>
@@ -223,6 +227,8 @@
               <w:jc w:val="center"/>
               <w:rPr>
                 <w:rFonts w:ascii="Verdana" w:hAnsi="Verdana"/>
+                <w:b/>
+                <w:bCs/>
                 <w:color w:val="000000"/>
                 <w:sz w:val="22"/>
                 <w:szCs w:val="22"/>
@@ -231,11 +237,13 @@
             <w:r>
               <w:rPr>
                 <w:rFonts w:ascii="Verdana" w:hAnsi="Verdana"/>
+                <w:b/>
+                <w:bCs/>
                 <w:color w:val="000000"/>
                 <w:sz w:val="22"/>
                 <w:szCs w:val="22"/>
               </w:rPr>
-              <w:t>...............................</w:t>
+              <w:t>305357</w:t>
             </w:r>
           </w:p>
         </w:tc>
@@ -257,6 +265,8 @@
               <w:jc w:val="center"/>
               <w:rPr>
                 <w:rFonts w:ascii="Verdana" w:hAnsi="Verdana"/>
+                <w:b/>
+                <w:bCs/>
                 <w:color w:val="000000"/>
                 <w:sz w:val="22"/>
                 <w:szCs w:val="22"/>
@@ -271,6 +281,8 @@
               <w:jc w:val="center"/>
               <w:rPr>
                 <w:rFonts w:ascii="Verdana" w:hAnsi="Verdana"/>
+                <w:b/>
+                <w:bCs/>
                 <w:color w:val="000000"/>
                 <w:sz w:val="22"/>
                 <w:szCs w:val="22"/>
@@ -279,11 +291,13 @@
             <w:r>
               <w:rPr>
                 <w:rFonts w:ascii="Verdana" w:hAnsi="Verdana"/>
+                <w:b/>
+                <w:bCs/>
                 <w:color w:val="000000"/>
                 <w:sz w:val="22"/>
                 <w:szCs w:val="22"/>
               </w:rPr>
-              <w:t>................................</w:t>
+              <w:t>22.12.2022</w:t>
             </w:r>
           </w:p>
         </w:tc>
@@ -419,6 +433,90 @@
               </w:rPr>
               <w:t>data</w:t>
             </w:r>
+          </w:p>
+        </w:tc>
+      </w:tr>
+      <w:tr>
+        <w:trPr>
+          <w:trHeight w:val="284"/>
+          <w:jc w:val="center"/>
+        </w:trPr>
+        <w:tc>
+          <w:tcPr>
+            <w:tcW w:w="4698" w:type="dxa"/>
+            <w:tcBorders>
+              <w:top w:val="nil"/>
+              <w:left w:val="nil"/>
+              <w:bottom w:val="nil"/>
+              <w:right w:val="nil"/>
+            </w:tcBorders>
+          </w:tcPr>
+          <w:p>
+            <w:pPr>
+              <w:autoSpaceDE w:val="0"/>
+              <w:autoSpaceDN w:val="0"/>
+              <w:adjustRightInd w:val="0"/>
+              <w:jc w:val="center"/>
+              <w:rPr>
+                <w:rFonts w:ascii="Verdana" w:hAnsi="Verdana"/>
+                <w:iCs/>
+                <w:color w:val="000000"/>
+                <w:sz w:val="20"/>
+                <w:szCs w:val="20"/>
+              </w:rPr>
+            </w:pPr>
+          </w:p>
+        </w:tc>
+        <w:tc>
+          <w:tcPr>
+            <w:tcW w:w="2697" w:type="dxa"/>
+            <w:tcBorders>
+              <w:top w:val="nil"/>
+              <w:left w:val="nil"/>
+              <w:bottom w:val="nil"/>
+              <w:right w:val="nil"/>
+            </w:tcBorders>
+          </w:tcPr>
+          <w:p>
+            <w:pPr>
+              <w:autoSpaceDE w:val="0"/>
+              <w:autoSpaceDN w:val="0"/>
+              <w:adjustRightInd w:val="0"/>
+              <w:jc w:val="center"/>
+              <w:rPr>
+                <w:rFonts w:ascii="Verdana" w:hAnsi="Verdana"/>
+                <w:iCs/>
+                <w:color w:val="000000"/>
+                <w:sz w:val="20"/>
+                <w:szCs w:val="20"/>
+              </w:rPr>
+            </w:pPr>
+          </w:p>
+        </w:tc>
+        <w:tc>
+          <w:tcPr>
+            <w:tcW w:w="2809" w:type="dxa"/>
+            <w:tcBorders>
+              <w:top w:val="nil"/>
+              <w:left w:val="nil"/>
+              <w:bottom w:val="nil"/>
+              <w:right w:val="nil"/>
+            </w:tcBorders>
+          </w:tcPr>
+          <w:p>
+            <w:pPr>
+              <w:autoSpaceDE w:val="0"/>
+              <w:autoSpaceDN w:val="0"/>
+              <w:adjustRightInd w:val="0"/>
+              <w:jc w:val="center"/>
+              <w:rPr>
+                <w:rFonts w:ascii="Verdana" w:hAnsi="Verdana"/>
+                <w:iCs/>
+                <w:color w:val="000000"/>
+                <w:sz w:val="20"/>
+                <w:szCs w:val="20"/>
+              </w:rPr>
+            </w:pPr>
           </w:p>
         </w:tc>
       </w:tr>
@@ -459,18 +557,25 @@
               </w:rPr>
               <w:t xml:space="preserve">Wydział: </w:t>
             </w:r>
-            <w:proofErr w:type="spellStart"/>
-            <w:r>
-              <w:rPr>
-                <w:rFonts w:ascii="Verdana" w:hAnsi="Verdana"/>
-                <w:b/>
+            <w:r>
+              <w:rPr>
+                <w:rFonts w:ascii="Verdana" w:hAnsi="Verdana"/>
                 <w:color w:val="000000"/>
                 <w:sz w:val="22"/>
                 <w:szCs w:val="22"/>
               </w:rPr>
-              <w:t>WIMiR</w:t>
-            </w:r>
-            <w:proofErr w:type="spellEnd"/>
+              <w:t xml:space="preserve"> </w:t>
+            </w:r>
+            <w:r>
+              <w:rPr>
+                <w:rFonts w:ascii="Verdana" w:hAnsi="Verdana"/>
+                <w:b/>
+                <w:color w:val="000000"/>
+                <w:sz w:val="22"/>
+                <w:szCs w:val="22"/>
+              </w:rPr>
+              <w:t>Wydział Inżynierii Mechanicznej i Robotyki</w:t>
+            </w:r>
             <w:r>
               <w:rPr>
                 <w:rFonts w:ascii="Verdana" w:hAnsi="Verdana"/>
@@ -502,6 +607,39 @@
               </w:rPr>
               <w:t xml:space="preserve">Kierunek studiów: </w:t>
             </w:r>
+            <w:r>
+              <w:rPr>
+                <w:rFonts w:ascii="Verdana" w:hAnsi="Verdana"/>
+                <w:color w:val="000000"/>
+                <w:sz w:val="22"/>
+                <w:szCs w:val="22"/>
+              </w:rPr>
+              <w:t xml:space="preserve"> </w:t>
+            </w:r>
+            <w:r>
+              <w:rPr>
+                <w:rFonts w:ascii="Verdana" w:hAnsi="Verdana"/>
+                <w:b/>
+                <w:bCs/>
+                <w:color w:val="000000"/>
+                <w:sz w:val="22"/>
+                <w:szCs w:val="22"/>
+              </w:rPr>
+              <w:t xml:space="preserve">Inżynieria </w:t>
+            </w:r>
+            <w:proofErr w:type="spellStart"/>
+            <w:r>
+              <w:rPr>
+                <w:rFonts w:ascii="Verdana" w:hAnsi="Verdana"/>
+                <w:b/>
+                <w:bCs/>
+                <w:color w:val="000000"/>
+                <w:sz w:val="22"/>
+                <w:szCs w:val="22"/>
+              </w:rPr>
+              <w:t>Mechatroniczna</w:t>
+            </w:r>
+            <w:proofErr w:type="spellEnd"/>
           </w:p>
           <w:p>
             <w:pPr>
@@ -515,6 +653,24 @@
                 <w:szCs w:val="16"/>
               </w:rPr>
             </w:pPr>
+            <w:r>
+              <w:rPr>
+                <w:rFonts w:ascii="Verdana" w:hAnsi="Verdana"/>
+                <w:color w:val="000000"/>
+                <w:sz w:val="22"/>
+                <w:szCs w:val="22"/>
+              </w:rPr>
+              <w:t>Specjalność/profil</w:t>
+            </w:r>
+            <w:r>
+              <w:rPr>
+                <w:rFonts w:ascii="Verdana" w:hAnsi="Verdana"/>
+                <w:color w:val="000000"/>
+                <w:sz w:val="22"/>
+                <w:szCs w:val="22"/>
+              </w:rPr>
+              <w:t xml:space="preserve"> (pełna nazwa i skrót): </w:t>
+            </w:r>
           </w:p>
           <w:p>
             <w:pPr>
@@ -524,37 +680,10 @@
               <w:rPr>
                 <w:rFonts w:ascii="Verdana" w:hAnsi="Verdana"/>
                 <w:color w:val="000000"/>
-                <w:sz w:val="22"/>
-                <w:szCs w:val="22"/>
-              </w:rPr>
-            </w:pPr>
-            <w:r>
-              <w:rPr>
-                <w:rFonts w:ascii="Verdana" w:hAnsi="Verdana"/>
-                <w:color w:val="000000"/>
-                <w:sz w:val="22"/>
-                <w:szCs w:val="22"/>
-              </w:rPr>
-              <w:t>...................................................................................................</w:t>
-            </w:r>
-            <w:r>
-              <w:rPr>
-                <w:rFonts w:ascii="Verdana" w:hAnsi="Verdana"/>
-                <w:color w:val="000000"/>
-                <w:sz w:val="22"/>
-                <w:szCs w:val="22"/>
-              </w:rPr>
-              <w:t>...</w:t>
-            </w:r>
-            <w:r>
-              <w:rPr>
-                <w:rFonts w:ascii="Verdana" w:hAnsi="Verdana"/>
-                <w:color w:val="000000"/>
-                <w:sz w:val="22"/>
-                <w:szCs w:val="22"/>
-              </w:rPr>
-              <w:t>......................</w:t>
-            </w:r>
+                <w:sz w:val="16"/>
+                <w:szCs w:val="16"/>
+              </w:rPr>
+            </w:pPr>
           </w:p>
           <w:p>
             <w:pPr>
@@ -564,28 +693,10 @@
               <w:rPr>
                 <w:rFonts w:ascii="Verdana" w:hAnsi="Verdana"/>
                 <w:color w:val="000000"/>
-                <w:sz w:val="16"/>
-                <w:szCs w:val="16"/>
-              </w:rPr>
-            </w:pPr>
-            <w:r>
-              <w:rPr>
-                <w:rFonts w:ascii="Verdana" w:hAnsi="Verdana"/>
-                <w:color w:val="000000"/>
                 <w:sz w:val="22"/>
                 <w:szCs w:val="22"/>
               </w:rPr>
-              <w:t>Specjalność/profil</w:t>
-            </w:r>
-            <w:r>
-              <w:rPr>
-                <w:rFonts w:ascii="Verdana" w:hAnsi="Verdana"/>
-                <w:color w:val="000000"/>
-                <w:sz w:val="22"/>
-                <w:szCs w:val="22"/>
-              </w:rPr>
-              <w:t xml:space="preserve"> (pełna nazwa i skrót): </w:t>
-            </w:r>
+            </w:pPr>
           </w:p>
           <w:p>
             <w:pPr>
@@ -595,57 +706,28 @@
               <w:rPr>
                 <w:rFonts w:ascii="Verdana" w:hAnsi="Verdana"/>
                 <w:color w:val="000000"/>
-                <w:sz w:val="16"/>
-                <w:szCs w:val="16"/>
-              </w:rPr>
-            </w:pPr>
-          </w:p>
-          <w:p>
-            <w:pPr>
-              <w:autoSpaceDE w:val="0"/>
-              <w:autoSpaceDN w:val="0"/>
-              <w:adjustRightInd w:val="0"/>
-              <w:rPr>
-                <w:rFonts w:ascii="Verdana" w:hAnsi="Verdana"/>
-                <w:color w:val="000000"/>
                 <w:sz w:val="22"/>
                 <w:szCs w:val="22"/>
               </w:rPr>
             </w:pPr>
-            <w:r>
-              <w:rPr>
-                <w:rFonts w:ascii="Verdana" w:hAnsi="Verdana"/>
-                <w:color w:val="000000"/>
-                <w:sz w:val="22"/>
-                <w:szCs w:val="22"/>
-              </w:rPr>
-              <w:t>…………………………………………………………………………………………………………………………………………………</w:t>
-            </w:r>
-          </w:p>
-          <w:p>
-            <w:pPr>
-              <w:autoSpaceDE w:val="0"/>
-              <w:autoSpaceDN w:val="0"/>
-              <w:adjustRightInd w:val="0"/>
-              <w:rPr>
-                <w:rFonts w:ascii="Verdana" w:hAnsi="Verdana"/>
-                <w:color w:val="000000"/>
-                <w:sz w:val="22"/>
-                <w:szCs w:val="22"/>
-              </w:rPr>
-            </w:pPr>
           </w:p>
           <w:p>
             <w:pPr>
               <w:pStyle w:val="Normalny1"/>
               <w:spacing w:line="276" w:lineRule="auto"/>
+              <w:rPr>
+                <w:b/>
+                <w:bCs/>
+              </w:rPr>
             </w:pPr>
             <w:r>
               <w:rPr>
                 <w:rFonts w:ascii="Verdana" w:eastAsia="Verdana" w:hAnsi="Verdana" w:cs="Verdana"/>
+                <w:b/>
+                <w:bCs/>
                 <w:sz w:val="20"/>
               </w:rPr>
-              <w:t>……………………………………….</w:t>
+              <w:t>jkostecki@student.agh.edu.pl</w:t>
             </w:r>
           </w:p>
           <w:p>
@@ -666,8 +748,6 @@
               </w:rPr>
               <w:t>adres email z domeny AGH</w:t>
             </w:r>
-            <w:bookmarkStart w:id="0" w:name="_GoBack"/>
-            <w:bookmarkEnd w:id="0"/>
           </w:p>
         </w:tc>
       </w:tr>
@@ -734,21 +814,24 @@
         <w:jc w:val="both"/>
         <w:rPr>
           <w:rFonts w:ascii="Verdana" w:hAnsi="Verdana"/>
-          <w:color w:val="000000"/>
-          <w:sz w:val="21"/>
-          <w:szCs w:val="21"/>
-        </w:rPr>
-      </w:pPr>
-    </w:p>
-    <w:p>
-      <w:pPr>
-        <w:autoSpaceDE w:val="0"/>
-        <w:autoSpaceDN w:val="0"/>
-        <w:adjustRightInd w:val="0"/>
-        <w:spacing w:line="360" w:lineRule="auto"/>
+          <w:i/>
+          <w:iCs/>
+          <w:color w:val="000000"/>
+          <w:sz w:val="21"/>
+          <w:szCs w:val="21"/>
+        </w:rPr>
+      </w:pPr>
+    </w:p>
+    <w:p>
+      <w:pPr>
+        <w:autoSpaceDE w:val="0"/>
+        <w:autoSpaceDN w:val="0"/>
+        <w:adjustRightInd w:val="0"/>
         <w:jc w:val="both"/>
         <w:rPr>
           <w:rFonts w:ascii="Verdana" w:hAnsi="Verdana"/>
+          <w:i/>
+          <w:iCs/>
           <w:color w:val="000000"/>
           <w:sz w:val="21"/>
           <w:szCs w:val="21"/>
@@ -757,37 +840,20 @@
       <w:r>
         <w:rPr>
           <w:rFonts w:ascii="Verdana" w:hAnsi="Verdana"/>
-          <w:color w:val="000000"/>
-          <w:sz w:val="21"/>
-          <w:szCs w:val="21"/>
-        </w:rPr>
-        <w:t>.................................................................................................................</w:t>
+          <w:i/>
+          <w:iCs/>
+          <w:color w:val="000000"/>
+          <w:sz w:val="21"/>
+          <w:szCs w:val="21"/>
+        </w:rPr>
+        <w:t>Kontroler neuronowy do bezzałogowego statku powietrznego</w:t>
       </w:r>
-      <w:r>
-        <w:rPr>
-          <w:rFonts w:ascii="Verdana" w:hAnsi="Verdana"/>
-          <w:color w:val="000000"/>
-          <w:sz w:val="21"/>
-          <w:szCs w:val="21"/>
-        </w:rPr>
-        <w:t>...</w:t>
-      </w:r>
-      <w:r>
-        <w:rPr>
-          <w:rFonts w:ascii="Verdana" w:hAnsi="Verdana"/>
-          <w:color w:val="000000"/>
-          <w:sz w:val="21"/>
-          <w:szCs w:val="21"/>
-        </w:rPr>
-        <w:t>.................</w:t>
-      </w:r>
-    </w:p>
-    <w:p>
-      <w:pPr>
-        <w:autoSpaceDE w:val="0"/>
-        <w:autoSpaceDN w:val="0"/>
-        <w:adjustRightInd w:val="0"/>
-        <w:spacing w:line="360" w:lineRule="auto"/>
+    </w:p>
+    <w:p>
+      <w:pPr>
+        <w:autoSpaceDE w:val="0"/>
+        <w:autoSpaceDN w:val="0"/>
+        <w:adjustRightInd w:val="0"/>
         <w:jc w:val="both"/>
         <w:rPr>
           <w:rFonts w:ascii="Verdana" w:hAnsi="Verdana"/>
@@ -796,33 +862,6 @@
           <w:szCs w:val="21"/>
         </w:rPr>
       </w:pPr>
-      <w:r>
-        <w:rPr>
-          <w:rFonts w:ascii="Verdana" w:hAnsi="Verdana"/>
-          <w:color w:val="000000"/>
-          <w:sz w:val="21"/>
-          <w:szCs w:val="21"/>
-        </w:rPr>
-        <w:t>.................................................................................................................</w:t>
-      </w:r>
-      <w:r>
-        <w:rPr>
-          <w:rFonts w:ascii="Verdana" w:hAnsi="Verdana"/>
-          <w:color w:val="000000"/>
-          <w:sz w:val="21"/>
-          <w:szCs w:val="21"/>
-        </w:rPr>
-        <w:t>...</w:t>
-      </w:r>
-      <w:r>
-        <w:rPr>
-          <w:rFonts w:ascii="Verdana" w:hAnsi="Verdana"/>
-          <w:color w:val="000000"/>
-          <w:sz w:val="21"/>
-          <w:szCs w:val="21"/>
-        </w:rPr>
-        <w:t>.................</w:t>
-      </w:r>
     </w:p>
     <w:p>
       <w:pPr>
@@ -891,10 +930,11 @@
         <w:autoSpaceDE w:val="0"/>
         <w:autoSpaceDN w:val="0"/>
         <w:adjustRightInd w:val="0"/>
-        <w:spacing w:line="360" w:lineRule="auto"/>
         <w:jc w:val="both"/>
         <w:rPr>
           <w:rFonts w:ascii="Verdana" w:hAnsi="Verdana"/>
+          <w:i/>
+          <w:iCs/>
           <w:color w:val="000000"/>
           <w:sz w:val="21"/>
           <w:szCs w:val="21"/>
@@ -903,28 +943,20 @@
       <w:r>
         <w:rPr>
           <w:rFonts w:ascii="Verdana" w:hAnsi="Verdana"/>
-          <w:color w:val="000000"/>
-          <w:sz w:val="21"/>
-          <w:szCs w:val="21"/>
-        </w:rPr>
-        <w:t>....................................................................................................................</w:t>
+          <w:i/>
+          <w:iCs/>
+          <w:color w:val="000000"/>
+          <w:sz w:val="21"/>
+          <w:szCs w:val="21"/>
+        </w:rPr>
+        <w:t>Neuronowy kontroler do sterowania bezzałogowym statkiem powietrznym</w:t>
       </w:r>
-      <w:r>
-        <w:rPr>
-          <w:rFonts w:ascii="Verdana" w:hAnsi="Verdana"/>
-          <w:color w:val="000000"/>
-          <w:sz w:val="21"/>
-          <w:szCs w:val="21"/>
-        </w:rPr>
-        <w:t>.................</w:t>
-      </w:r>
-    </w:p>
-    <w:p>
-      <w:pPr>
-        <w:autoSpaceDE w:val="0"/>
-        <w:autoSpaceDN w:val="0"/>
-        <w:adjustRightInd w:val="0"/>
-        <w:spacing w:line="360" w:lineRule="auto"/>
+    </w:p>
+    <w:p>
+      <w:pPr>
+        <w:autoSpaceDE w:val="0"/>
+        <w:autoSpaceDN w:val="0"/>
+        <w:adjustRightInd w:val="0"/>
         <w:jc w:val="both"/>
         <w:rPr>
           <w:rFonts w:ascii="Verdana" w:hAnsi="Verdana"/>
@@ -933,24 +965,6 @@
           <w:szCs w:val="21"/>
         </w:rPr>
       </w:pPr>
-      <w:r>
-        <w:rPr>
-          <w:rFonts w:ascii="Verdana" w:hAnsi="Verdana"/>
-          <w:color w:val="000000"/>
-          <w:sz w:val="21"/>
-          <w:szCs w:val="21"/>
-        </w:rPr>
-        <w:t>....................................................................................................................</w:t>
-      </w:r>
-      <w:r>
-        <w:rPr>
-          <w:rFonts w:ascii="Verdana" w:hAnsi="Verdana"/>
-          <w:color w:val="000000"/>
-          <w:sz w:val="21"/>
-          <w:szCs w:val="21"/>
-        </w:rPr>
-        <w:t>.................</w:t>
-      </w:r>
     </w:p>
     <w:p>
       <w:pPr>
@@ -1037,79 +1051,40 @@
         <w:autoSpaceDE w:val="0"/>
         <w:autoSpaceDN w:val="0"/>
         <w:adjustRightInd w:val="0"/>
-        <w:spacing w:line="360" w:lineRule="auto"/>
         <w:jc w:val="both"/>
         <w:rPr>
-          <w:rFonts w:ascii="Verdana" w:hAnsi="Verdana"/>
-          <w:color w:val="000000"/>
-          <w:sz w:val="21"/>
-          <w:szCs w:val="21"/>
+          <w:i/>
+          <w:iCs/>
+          <w:color w:val="000000"/>
+          <w:sz w:val="21"/>
+          <w:szCs w:val="21"/>
+          <w:lang w:val="en-GB"/>
         </w:rPr>
       </w:pPr>
       <w:r>
         <w:rPr>
           <w:rFonts w:ascii="Verdana" w:hAnsi="Verdana"/>
-          <w:color w:val="000000"/>
-          <w:sz w:val="21"/>
-          <w:szCs w:val="21"/>
-        </w:rPr>
-        <w:t>....................................................................................................................</w:t>
+          <w:i/>
+          <w:iCs/>
+          <w:color w:val="000000"/>
+          <w:sz w:val="21"/>
+          <w:szCs w:val="21"/>
+          <w:lang w:val="en-GB"/>
+        </w:rPr>
+        <w:t>Neural controller for an Unmanned Aerial Vehicle</w:t>
       </w:r>
       <w:r>
         <w:rPr>
           <w:rFonts w:ascii="Verdana" w:hAnsi="Verdana"/>
-          <w:color w:val="000000"/>
-          <w:sz w:val="21"/>
-          <w:szCs w:val="21"/>
-        </w:rPr>
-        <w:t>.................</w:t>
+          <w:i/>
+          <w:iCs/>
+          <w:color w:val="000000"/>
+          <w:sz w:val="21"/>
+          <w:szCs w:val="21"/>
+          <w:lang w:val="en-GB"/>
+        </w:rPr>
+        <w:t xml:space="preserve"> control</w:t>
       </w:r>
-    </w:p>
-    <w:p>
-      <w:pPr>
-        <w:autoSpaceDE w:val="0"/>
-        <w:autoSpaceDN w:val="0"/>
-        <w:adjustRightInd w:val="0"/>
-        <w:spacing w:line="360" w:lineRule="auto"/>
-        <w:jc w:val="both"/>
-        <w:rPr>
-          <w:rFonts w:ascii="Verdana" w:hAnsi="Verdana"/>
-          <w:color w:val="000000"/>
-          <w:sz w:val="21"/>
-          <w:szCs w:val="21"/>
-        </w:rPr>
-      </w:pPr>
-      <w:r>
-        <w:rPr>
-          <w:rFonts w:ascii="Verdana" w:hAnsi="Verdana"/>
-          <w:color w:val="000000"/>
-          <w:sz w:val="21"/>
-          <w:szCs w:val="21"/>
-        </w:rPr>
-        <w:t>....................................................................................................................</w:t>
-      </w:r>
-      <w:r>
-        <w:rPr>
-          <w:rFonts w:ascii="Verdana" w:hAnsi="Verdana"/>
-          <w:color w:val="000000"/>
-          <w:sz w:val="21"/>
-          <w:szCs w:val="21"/>
-        </w:rPr>
-        <w:t>.................</w:t>
-      </w:r>
-    </w:p>
-    <w:p>
-      <w:pPr>
-        <w:autoSpaceDE w:val="0"/>
-        <w:autoSpaceDN w:val="0"/>
-        <w:adjustRightInd w:val="0"/>
-        <w:jc w:val="both"/>
-        <w:rPr>
-          <w:color w:val="000000"/>
-          <w:sz w:val="21"/>
-          <w:szCs w:val="21"/>
-        </w:rPr>
-      </w:pPr>
     </w:p>
     <w:p>
       <w:pPr>
@@ -1121,6 +1096,7 @@
           <w:color w:val="000000"/>
           <w:sz w:val="16"/>
           <w:szCs w:val="16"/>
+          <w:lang w:val="en-GB"/>
         </w:rPr>
       </w:pPr>
     </w:p>
@@ -1471,7 +1447,7 @@
 </file>
 
 <file path=word/styles.xml><?xml version="1.0" encoding="utf-8"?>
-<w:styles xmlns:mc="http://schemas.openxmlformats.org/markup-compatibility/2006" xmlns:r="http://schemas.openxmlformats.org/officeDocument/2006/relationships" xmlns:w="http://schemas.openxmlformats.org/wordprocessingml/2006/main" xmlns:w14="http://schemas.microsoft.com/office/word/2010/wordml" xmlns:w15="http://schemas.microsoft.com/office/word/2012/wordml" xmlns:w16se="http://schemas.microsoft.com/office/word/2015/wordml/symex" mc:Ignorable="w14 w15 w16se">
+<w:styles xmlns:mc="http://schemas.openxmlformats.org/markup-compatibility/2006" xmlns:r="http://schemas.openxmlformats.org/officeDocument/2006/relationships" xmlns:w="http://schemas.openxmlformats.org/wordprocessingml/2006/main" xmlns:w14="http://schemas.microsoft.com/office/word/2010/wordml" xmlns:w15="http://schemas.microsoft.com/office/word/2012/wordml" xmlns:w16cex="http://schemas.microsoft.com/office/word/2018/wordml/cex" xmlns:w16cid="http://schemas.microsoft.com/office/word/2016/wordml/cid" xmlns:w16="http://schemas.microsoft.com/office/word/2018/wordml" xmlns:w16sdtdh="http://schemas.microsoft.com/office/word/2020/wordml/sdtdatahash" xmlns:w16se="http://schemas.microsoft.com/office/word/2015/wordml/symex" mc:Ignorable="w14 w15 w16se w16cid w16 w16cex w16sdtdh">
   <w:docDefaults>
     <w:rPrDefault>
       <w:rPr>
@@ -1481,7 +1457,7 @@
     </w:rPrDefault>
     <w:pPrDefault/>
   </w:docDefaults>
-  <w:latentStyles w:defLockedState="0" w:defUIPriority="99" w:defSemiHidden="0" w:defUnhideWhenUsed="0" w:defQFormat="0" w:count="371">
+  <w:latentStyles w:defLockedState="0" w:defUIPriority="99" w:defSemiHidden="0" w:defUnhideWhenUsed="0" w:defQFormat="0" w:count="376">
     <w:lsdException w:name="Normal" w:uiPriority="0" w:qFormat="1"/>
     <w:lsdException w:name="heading 1" w:uiPriority="9" w:qFormat="1"/>
     <w:lsdException w:name="heading 2" w:semiHidden="1" w:uiPriority="9" w:unhideWhenUsed="1" w:qFormat="1"/>
@@ -1587,7 +1563,6 @@
     <w:lsdException w:name="HTML Sample" w:semiHidden="1" w:unhideWhenUsed="1"/>
     <w:lsdException w:name="HTML Typewriter" w:semiHidden="1" w:unhideWhenUsed="1"/>
     <w:lsdException w:name="HTML Variable" w:semiHidden="1" w:unhideWhenUsed="1"/>
-    <w:lsdException w:name="Normal Table" w:semiHidden="1" w:unhideWhenUsed="1"/>
     <w:lsdException w:name="annotation subject" w:semiHidden="1" w:unhideWhenUsed="1"/>
     <w:lsdException w:name="No List" w:semiHidden="1" w:unhideWhenUsed="1"/>
     <w:lsdException w:name="Outline List 1" w:semiHidden="1" w:unhideWhenUsed="1"/>
@@ -1630,11 +1605,8 @@
     <w:lsdException w:name="Table Contemporary" w:semiHidden="1" w:unhideWhenUsed="1"/>
     <w:lsdException w:name="Table Elegant" w:semiHidden="1" w:unhideWhenUsed="1"/>
     <w:lsdException w:name="Table Professional" w:semiHidden="1" w:unhideWhenUsed="1"/>
-    <w:lsdException w:name="Table Subtle 1" w:semiHidden="1" w:unhideWhenUsed="1"/>
     <w:lsdException w:name="Table Subtle 2" w:semiHidden="1" w:unhideWhenUsed="1"/>
     <w:lsdException w:name="Table Web 1" w:semiHidden="1" w:unhideWhenUsed="1"/>
-    <w:lsdException w:name="Table Web 2" w:semiHidden="1" w:unhideWhenUsed="1"/>
-    <w:lsdException w:name="Table Web 3" w:semiHidden="1" w:unhideWhenUsed="1"/>
     <w:lsdException w:name="Balloon Text" w:semiHidden="1" w:unhideWhenUsed="1"/>
     <w:lsdException w:name="Table Grid" w:uiPriority="59"/>
     <w:lsdException w:name="Table Theme" w:semiHidden="1" w:unhideWhenUsed="1"/>
@@ -1853,8 +1825,13 @@
     <w:lsdException w:name="List Table 5 Dark Accent 6" w:uiPriority="50"/>
     <w:lsdException w:name="List Table 6 Colorful Accent 6" w:uiPriority="51"/>
     <w:lsdException w:name="List Table 7 Colorful Accent 6" w:uiPriority="52"/>
+    <w:lsdException w:name="Mention" w:semiHidden="1" w:unhideWhenUsed="1"/>
+    <w:lsdException w:name="Smart Hyperlink" w:semiHidden="1" w:unhideWhenUsed="1"/>
+    <w:lsdException w:name="Hashtag" w:semiHidden="1" w:unhideWhenUsed="1"/>
+    <w:lsdException w:name="Unresolved Mention" w:semiHidden="1" w:unhideWhenUsed="1"/>
+    <w:lsdException w:name="Smart Link" w:semiHidden="1" w:unhideWhenUsed="1"/>
   </w:latentStyles>
-  <w:style w:type="paragraph" w:default="1" w:styleId="Normalny">
+  <w:style w:type="paragraph" w:default="1" w:styleId="Normal">
     <w:name w:val="Normal"/>
     <w:qFormat/>
     <w:rPr>
@@ -1862,13 +1839,13 @@
       <w:szCs w:val="24"/>
     </w:rPr>
   </w:style>
-  <w:style w:type="character" w:default="1" w:styleId="Domylnaczcionkaakapitu">
+  <w:style w:type="character" w:default="1" w:styleId="DefaultParagraphFont">
     <w:name w:val="Default Paragraph Font"/>
     <w:uiPriority w:val="1"/>
     <w:semiHidden/>
     <w:unhideWhenUsed/>
   </w:style>
-  <w:style w:type="table" w:default="1" w:styleId="Standardowy">
+  <w:style w:type="table" w:default="1" w:styleId="TableNormal">
     <w:name w:val="Normal Table"/>
     <w:uiPriority w:val="99"/>
     <w:semiHidden/>
@@ -1883,16 +1860,16 @@
       </w:tblCellMar>
     </w:tblPr>
   </w:style>
-  <w:style w:type="numbering" w:default="1" w:styleId="Bezlisty">
+  <w:style w:type="numbering" w:default="1" w:styleId="NoList">
     <w:name w:val="No List"/>
     <w:uiPriority w:val="99"/>
     <w:semiHidden/>
     <w:unhideWhenUsed/>
   </w:style>
-  <w:style w:type="paragraph" w:styleId="Tekstdymka">
+  <w:style w:type="paragraph" w:styleId="BalloonText">
     <w:name w:val="Balloon Text"/>
-    <w:basedOn w:val="Normalny"/>
-    <w:link w:val="TekstdymkaZnak"/>
+    <w:basedOn w:val="Normal"/>
+    <w:link w:val="BalloonTextChar"/>
     <w:uiPriority w:val="99"/>
     <w:semiHidden/>
     <w:unhideWhenUsed/>
@@ -1903,10 +1880,10 @@
       <w:szCs w:val="16"/>
     </w:rPr>
   </w:style>
-  <w:style w:type="character" w:customStyle="1" w:styleId="TekstdymkaZnak">
-    <w:name w:val="Tekst dymka Znak"/>
-    <w:basedOn w:val="Domylnaczcionkaakapitu"/>
-    <w:link w:val="Tekstdymka"/>
+  <w:style w:type="character" w:customStyle="1" w:styleId="BalloonTextChar">
+    <w:name w:val="Balloon Text Char"/>
+    <w:basedOn w:val="DefaultParagraphFont"/>
+    <w:link w:val="BalloonText"/>
     <w:uiPriority w:val="99"/>
     <w:semiHidden/>
     <w:rsid w:val="00A13846"/>

</xml_diff>